<commit_message>
Add table of contents, intro
</commit_message>
<xml_diff>
--- a/ChallengeTwo/ChallengeTwo.docx
+++ b/ChallengeTwo/ChallengeTwo.docx
@@ -58,13 +58,27 @@
           <w:sz w:val="24"/>
         </w:rPr>
       </w:pPr>
-      <w:hyperlink r:id="rId4" w:history="1">
+      <w:hyperlink r:id="rId5" w:history="1">
         <w:r>
           <w:rPr>
             <w:rStyle w:val="Hyperlink"/>
             <w:sz w:val="24"/>
           </w:rPr>
-          <w:t>http://mitchellthompson.net/demos/terminal/</w:t>
+          <w:t>http://mitchellthompson.net/de</w:t>
+        </w:r>
+        <w:r>
+          <w:rPr>
+            <w:rStyle w:val="Hyperlink"/>
+            <w:sz w:val="24"/>
+          </w:rPr>
+          <w:t>m</w:t>
+        </w:r>
+        <w:r>
+          <w:rPr>
+            <w:rStyle w:val="Hyperlink"/>
+            <w:sz w:val="24"/>
+          </w:rPr>
+          <w:t>os/terminal/</w:t>
         </w:r>
       </w:hyperlink>
     </w:p>
@@ -94,6 +108,824 @@
           <w:sz w:val="24"/>
         </w:rPr>
       </w:pPr>
+      <w:r>
+        <w:rPr>
+          <w:sz w:val="24"/>
+        </w:rPr>
+        <w:t>Alright, so now hopefully you’ll have a basic grasp of how the game works. Just as a recap, here’s basically the rundown on what happens when you play.</w:t>
+      </w:r>
+    </w:p>
+    <w:p>
+      <w:pPr>
+        <w:rPr>
+          <w:sz w:val="24"/>
+        </w:rPr>
+      </w:pPr>
+    </w:p>
+    <w:p>
+      <w:pPr>
+        <w:pStyle w:val="ListParagraph"/>
+        <w:numPr>
+          <w:ilvl w:val="0"/>
+          <w:numId w:val="1"/>
+        </w:numPr>
+        <w:rPr>
+          <w:sz w:val="24"/>
+        </w:rPr>
+      </w:pPr>
+      <w:r>
+        <w:rPr>
+          <w:sz w:val="24"/>
+        </w:rPr>
+        <w:t>Words are displayed to the screen, along with a bunch of garbled text (but we’re going to ignore that for the purposes of our program)</w:t>
+      </w:r>
+      <w:r>
+        <w:rPr>
+          <w:sz w:val="24"/>
+        </w:rPr>
+        <w:t>:</w:t>
+      </w:r>
+    </w:p>
+    <w:p>
+      <w:pPr>
+        <w:pStyle w:val="ListParagraph"/>
+        <w:rPr>
+          <w:sz w:val="24"/>
+        </w:rPr>
+      </w:pPr>
+      <w:r>
+        <w:rPr>
+          <w:noProof/>
+          <w:sz w:val="24"/>
+        </w:rPr>
+        <w:drawing>
+          <wp:inline distT="0" distB="0" distL="0" distR="0">
+            <wp:extent cx="5935980" cy="4732020"/>
+            <wp:effectExtent l="0" t="0" r="7620" b="0"/>
+            <wp:docPr id="5" name="Picture 5" descr="C:\Users\chris\AppData\Local\Microsoft\Windows\INetCache\Content.Word\Screenshot_1.png"/>
+            <wp:cNvGraphicFramePr>
+              <a:graphicFrameLocks xmlns:a="http://schemas.openxmlformats.org/drawingml/2006/main" noChangeAspect="1"/>
+            </wp:cNvGraphicFramePr>
+            <a:graphic xmlns:a="http://schemas.openxmlformats.org/drawingml/2006/main">
+              <a:graphicData uri="http://schemas.openxmlformats.org/drawingml/2006/picture">
+                <pic:pic xmlns:pic="http://schemas.openxmlformats.org/drawingml/2006/picture">
+                  <pic:nvPicPr>
+                    <pic:cNvPr id="0" name="Picture 5" descr="C:\Users\chris\AppData\Local\Microsoft\Windows\INetCache\Content.Word\Screenshot_1.png"/>
+                    <pic:cNvPicPr>
+                      <a:picLocks noChangeAspect="1" noChangeArrowheads="1"/>
+                    </pic:cNvPicPr>
+                  </pic:nvPicPr>
+                  <pic:blipFill>
+                    <a:blip r:embed="rId6">
+                      <a:extLst>
+                        <a:ext uri="{28A0092B-C50C-407E-A947-70E740481C1C}">
+                          <a14:useLocalDpi xmlns:a14="http://schemas.microsoft.com/office/drawing/2010/main" val="0"/>
+                        </a:ext>
+                      </a:extLst>
+                    </a:blip>
+                    <a:srcRect/>
+                    <a:stretch>
+                      <a:fillRect/>
+                    </a:stretch>
+                  </pic:blipFill>
+                  <pic:spPr bwMode="auto">
+                    <a:xfrm>
+                      <a:off x="0" y="0"/>
+                      <a:ext cx="5935980" cy="4732020"/>
+                    </a:xfrm>
+                    <a:prstGeom prst="rect">
+                      <a:avLst/>
+                    </a:prstGeom>
+                    <a:noFill/>
+                    <a:ln>
+                      <a:noFill/>
+                    </a:ln>
+                  </pic:spPr>
+                </pic:pic>
+              </a:graphicData>
+            </a:graphic>
+          </wp:inline>
+        </w:drawing>
+      </w:r>
+    </w:p>
+    <w:p>
+      <w:pPr>
+        <w:pStyle w:val="ListParagraph"/>
+        <w:numPr>
+          <w:ilvl w:val="0"/>
+          <w:numId w:val="1"/>
+        </w:numPr>
+        <w:rPr>
+          <w:sz w:val="24"/>
+        </w:rPr>
+      </w:pPr>
+      <w:r>
+        <w:rPr>
+          <w:sz w:val="24"/>
+        </w:rPr>
+        <w:lastRenderedPageBreak/>
+        <w:t>When you correctly select the secret word from the words displayed, you win and access is granted!</w:t>
+      </w:r>
+    </w:p>
+    <w:p>
+      <w:pPr>
+        <w:rPr>
+          <w:sz w:val="24"/>
+        </w:rPr>
+      </w:pPr>
+      <w:r>
+        <w:rPr>
+          <w:noProof/>
+          <w:sz w:val="24"/>
+        </w:rPr>
+        <w:drawing>
+          <wp:inline distT="0" distB="0" distL="0" distR="0">
+            <wp:extent cx="5935980" cy="4290060"/>
+            <wp:effectExtent l="0" t="0" r="7620" b="0"/>
+            <wp:docPr id="6" name="Picture 6" descr="C:\Users\chris\AppData\Local\Microsoft\Windows\INetCache\Content.Word\Screenshot_2.png"/>
+            <wp:cNvGraphicFramePr>
+              <a:graphicFrameLocks xmlns:a="http://schemas.openxmlformats.org/drawingml/2006/main" noChangeAspect="1"/>
+            </wp:cNvGraphicFramePr>
+            <a:graphic xmlns:a="http://schemas.openxmlformats.org/drawingml/2006/main">
+              <a:graphicData uri="http://schemas.openxmlformats.org/drawingml/2006/picture">
+                <pic:pic xmlns:pic="http://schemas.openxmlformats.org/drawingml/2006/picture">
+                  <pic:nvPicPr>
+                    <pic:cNvPr id="0" name="Picture 6" descr="C:\Users\chris\AppData\Local\Microsoft\Windows\INetCache\Content.Word\Screenshot_2.png"/>
+                    <pic:cNvPicPr>
+                      <a:picLocks noChangeAspect="1" noChangeArrowheads="1"/>
+                    </pic:cNvPicPr>
+                  </pic:nvPicPr>
+                  <pic:blipFill>
+                    <a:blip r:embed="rId7">
+                      <a:extLst>
+                        <a:ext uri="{28A0092B-C50C-407E-A947-70E740481C1C}">
+                          <a14:useLocalDpi xmlns:a14="http://schemas.microsoft.com/office/drawing/2010/main" val="0"/>
+                        </a:ext>
+                      </a:extLst>
+                    </a:blip>
+                    <a:srcRect/>
+                    <a:stretch>
+                      <a:fillRect/>
+                    </a:stretch>
+                  </pic:blipFill>
+                  <pic:spPr bwMode="auto">
+                    <a:xfrm>
+                      <a:off x="0" y="0"/>
+                      <a:ext cx="5935980" cy="4290060"/>
+                    </a:xfrm>
+                    <a:prstGeom prst="rect">
+                      <a:avLst/>
+                    </a:prstGeom>
+                    <a:noFill/>
+                    <a:ln>
+                      <a:noFill/>
+                    </a:ln>
+                  </pic:spPr>
+                </pic:pic>
+              </a:graphicData>
+            </a:graphic>
+          </wp:inline>
+        </w:drawing>
+      </w:r>
+    </w:p>
+    <w:p>
+      <w:pPr>
+        <w:rPr>
+          <w:sz w:val="24"/>
+        </w:rPr>
+      </w:pPr>
+    </w:p>
+    <w:p>
+      <w:pPr>
+        <w:pStyle w:val="ListParagraph"/>
+        <w:rPr>
+          <w:sz w:val="24"/>
+        </w:rPr>
+      </w:pPr>
+    </w:p>
+    <w:p>
+      <w:pPr>
+        <w:pStyle w:val="ListParagraph"/>
+        <w:rPr>
+          <w:sz w:val="24"/>
+        </w:rPr>
+      </w:pPr>
+    </w:p>
+    <w:p>
+      <w:pPr>
+        <w:pStyle w:val="ListParagraph"/>
+        <w:rPr>
+          <w:sz w:val="24"/>
+        </w:rPr>
+      </w:pPr>
+    </w:p>
+    <w:p>
+      <w:pPr>
+        <w:pStyle w:val="ListParagraph"/>
+        <w:rPr>
+          <w:sz w:val="24"/>
+        </w:rPr>
+      </w:pPr>
+    </w:p>
+    <w:p>
+      <w:pPr>
+        <w:pStyle w:val="ListParagraph"/>
+        <w:rPr>
+          <w:sz w:val="24"/>
+        </w:rPr>
+      </w:pPr>
+    </w:p>
+    <w:p>
+      <w:pPr>
+        <w:pStyle w:val="ListParagraph"/>
+        <w:rPr>
+          <w:sz w:val="24"/>
+        </w:rPr>
+      </w:pPr>
+    </w:p>
+    <w:p>
+      <w:pPr>
+        <w:pStyle w:val="ListParagraph"/>
+        <w:rPr>
+          <w:sz w:val="24"/>
+        </w:rPr>
+      </w:pPr>
+    </w:p>
+    <w:p>
+      <w:pPr>
+        <w:pStyle w:val="ListParagraph"/>
+        <w:rPr>
+          <w:sz w:val="24"/>
+        </w:rPr>
+      </w:pPr>
+    </w:p>
+    <w:p>
+      <w:pPr>
+        <w:pStyle w:val="ListParagraph"/>
+        <w:rPr>
+          <w:sz w:val="24"/>
+        </w:rPr>
+      </w:pPr>
+    </w:p>
+    <w:p>
+      <w:pPr>
+        <w:pStyle w:val="ListParagraph"/>
+        <w:rPr>
+          <w:sz w:val="24"/>
+        </w:rPr>
+      </w:pPr>
+    </w:p>
+    <w:p>
+      <w:pPr>
+        <w:pStyle w:val="ListParagraph"/>
+        <w:rPr>
+          <w:sz w:val="24"/>
+        </w:rPr>
+      </w:pPr>
+    </w:p>
+    <w:p>
+      <w:pPr>
+        <w:pStyle w:val="ListParagraph"/>
+        <w:rPr>
+          <w:sz w:val="24"/>
+        </w:rPr>
+      </w:pPr>
+    </w:p>
+    <w:p>
+      <w:pPr>
+        <w:pStyle w:val="ListParagraph"/>
+        <w:rPr>
+          <w:sz w:val="24"/>
+        </w:rPr>
+      </w:pPr>
+    </w:p>
+    <w:p>
+      <w:pPr>
+        <w:pStyle w:val="ListParagraph"/>
+        <w:rPr>
+          <w:sz w:val="24"/>
+        </w:rPr>
+      </w:pPr>
+    </w:p>
+    <w:p>
+      <w:pPr>
+        <w:pStyle w:val="ListParagraph"/>
+        <w:rPr>
+          <w:sz w:val="24"/>
+        </w:rPr>
+      </w:pPr>
+    </w:p>
+    <w:p>
+      <w:pPr>
+        <w:pStyle w:val="ListParagraph"/>
+        <w:numPr>
+          <w:ilvl w:val="0"/>
+          <w:numId w:val="1"/>
+        </w:numPr>
+        <w:rPr>
+          <w:sz w:val="24"/>
+        </w:rPr>
+      </w:pPr>
+      <w:r>
+        <w:rPr>
+          <w:sz w:val="24"/>
+        </w:rPr>
+        <w:lastRenderedPageBreak/>
+        <w:t>Otherwise, if you guess incorrectly, the program tells you how many characters from the word you selected match with that o</w:t>
+      </w:r>
+      <w:r>
+        <w:rPr>
+          <w:sz w:val="24"/>
+        </w:rPr>
+        <w:t>f the password (or secret word). For example</w:t>
+      </w:r>
+      <w:r>
+        <w:rPr>
+          <w:sz w:val="24"/>
+        </w:rPr>
+        <w:t>, selecting ‘LATCHES’ display</w:t>
+      </w:r>
+      <w:r>
+        <w:rPr>
+          <w:noProof/>
+        </w:rPr>
+        <w:t>s 2/7 correct, since the two characters ‘ES’ match with two characters from the secret word ‘TOUZLES’.</w:t>
+      </w:r>
+      <w:r>
+        <w:rPr>
+          <w:noProof/>
+        </w:rPr>
+        <w:t xml:space="preserve"> They both end in ‘ES’.</w:t>
+      </w:r>
+      <w:r>
+        <w:rPr>
+          <w:noProof/>
+        </w:rPr>
+        <w:t xml:space="preserve"> </w:t>
+      </w:r>
+    </w:p>
+    <w:p>
+      <w:pPr>
+        <w:pStyle w:val="ListParagraph"/>
+        <w:rPr>
+          <w:sz w:val="24"/>
+        </w:rPr>
+      </w:pPr>
+      <w:r>
+        <w:rPr>
+          <w:noProof/>
+        </w:rPr>
+        <w:drawing>
+          <wp:inline distT="0" distB="0" distL="0" distR="0" wp14:anchorId="242E78AD" wp14:editId="25D85972">
+            <wp:extent cx="5935980" cy="4632960"/>
+            <wp:effectExtent l="0" t="0" r="7620" b="0"/>
+            <wp:docPr id="8" name="Picture 8" descr="C:\Users\chris\AppData\Local\Microsoft\Windows\INetCache\Content.Word\Screenshot_3.png"/>
+            <wp:cNvGraphicFramePr>
+              <a:graphicFrameLocks xmlns:a="http://schemas.openxmlformats.org/drawingml/2006/main" noChangeAspect="1"/>
+            </wp:cNvGraphicFramePr>
+            <a:graphic xmlns:a="http://schemas.openxmlformats.org/drawingml/2006/main">
+              <a:graphicData uri="http://schemas.openxmlformats.org/drawingml/2006/picture">
+                <pic:pic xmlns:pic="http://schemas.openxmlformats.org/drawingml/2006/picture">
+                  <pic:nvPicPr>
+                    <pic:cNvPr id="0" name="Picture 8" descr="C:\Users\chris\AppData\Local\Microsoft\Windows\INetCache\Content.Word\Screenshot_3.png"/>
+                    <pic:cNvPicPr>
+                      <a:picLocks noChangeAspect="1" noChangeArrowheads="1"/>
+                    </pic:cNvPicPr>
+                  </pic:nvPicPr>
+                  <pic:blipFill>
+                    <a:blip r:embed="rId8">
+                      <a:extLst>
+                        <a:ext uri="{28A0092B-C50C-407E-A947-70E740481C1C}">
+                          <a14:useLocalDpi xmlns:a14="http://schemas.microsoft.com/office/drawing/2010/main" val="0"/>
+                        </a:ext>
+                      </a:extLst>
+                    </a:blip>
+                    <a:srcRect/>
+                    <a:stretch>
+                      <a:fillRect/>
+                    </a:stretch>
+                  </pic:blipFill>
+                  <pic:spPr bwMode="auto">
+                    <a:xfrm>
+                      <a:off x="0" y="0"/>
+                      <a:ext cx="5935980" cy="4632960"/>
+                    </a:xfrm>
+                    <a:prstGeom prst="rect">
+                      <a:avLst/>
+                    </a:prstGeom>
+                    <a:noFill/>
+                    <a:ln>
+                      <a:noFill/>
+                    </a:ln>
+                  </pic:spPr>
+                </pic:pic>
+              </a:graphicData>
+            </a:graphic>
+          </wp:inline>
+        </w:drawing>
+      </w:r>
+    </w:p>
+    <w:p>
+      <w:pPr>
+        <w:pStyle w:val="ListParagraph"/>
+        <w:rPr>
+          <w:sz w:val="24"/>
+        </w:rPr>
+      </w:pPr>
+    </w:p>
+    <w:p>
+      <w:pPr>
+        <w:pStyle w:val="ListParagraph"/>
+        <w:rPr>
+          <w:sz w:val="24"/>
+        </w:rPr>
+      </w:pPr>
+    </w:p>
+    <w:p>
+      <w:pPr>
+        <w:rPr>
+          <w:sz w:val="24"/>
+        </w:rPr>
+      </w:pPr>
+    </w:p>
+    <w:p>
+      <w:pPr>
+        <w:rPr>
+          <w:sz w:val="24"/>
+        </w:rPr>
+      </w:pPr>
+    </w:p>
+    <w:p>
+      <w:pPr>
+        <w:rPr>
+          <w:sz w:val="24"/>
+        </w:rPr>
+      </w:pPr>
+    </w:p>
+    <w:p>
+      <w:pPr>
+        <w:rPr>
+          <w:sz w:val="24"/>
+        </w:rPr>
+      </w:pPr>
+    </w:p>
+    <w:p>
+      <w:pPr>
+        <w:rPr>
+          <w:sz w:val="24"/>
+        </w:rPr>
+      </w:pPr>
+    </w:p>
+    <w:p>
+      <w:pPr>
+        <w:rPr>
+          <w:sz w:val="24"/>
+        </w:rPr>
+      </w:pPr>
+    </w:p>
+    <w:p>
+      <w:pPr>
+        <w:rPr>
+          <w:sz w:val="24"/>
+        </w:rPr>
+      </w:pPr>
+    </w:p>
+    <w:p>
+      <w:pPr>
+        <w:rPr>
+          <w:sz w:val="24"/>
+        </w:rPr>
+      </w:pPr>
+      <w:r>
+        <w:rPr>
+          <w:sz w:val="24"/>
+        </w:rPr>
+        <w:lastRenderedPageBreak/>
+        <w:t>Now let’s try to model this game in Python! By the end of this challenge your result should look something like this:</w:t>
+      </w:r>
+    </w:p>
+    <w:p>
+      <w:pPr>
+        <w:rPr>
+          <w:sz w:val="24"/>
+        </w:rPr>
+      </w:pPr>
+      <w:r>
+        <w:rPr>
+          <w:noProof/>
+          <w:sz w:val="24"/>
+        </w:rPr>
+        <w:drawing>
+          <wp:inline distT="0" distB="0" distL="0" distR="0">
+            <wp:extent cx="3307080" cy="4922520"/>
+            <wp:effectExtent l="0" t="0" r="7620" b="0"/>
+            <wp:docPr id="9" name="Picture 9" descr="C:\Users\chris\AppData\Local\Microsoft\Windows\INetCache\Content.Word\Screenshot_4.png"/>
+            <wp:cNvGraphicFramePr>
+              <a:graphicFrameLocks xmlns:a="http://schemas.openxmlformats.org/drawingml/2006/main" noChangeAspect="1"/>
+            </wp:cNvGraphicFramePr>
+            <a:graphic xmlns:a="http://schemas.openxmlformats.org/drawingml/2006/main">
+              <a:graphicData uri="http://schemas.openxmlformats.org/drawingml/2006/picture">
+                <pic:pic xmlns:pic="http://schemas.openxmlformats.org/drawingml/2006/picture">
+                  <pic:nvPicPr>
+                    <pic:cNvPr id="0" name="Picture 9" descr="C:\Users\chris\AppData\Local\Microsoft\Windows\INetCache\Content.Word\Screenshot_4.png"/>
+                    <pic:cNvPicPr>
+                      <a:picLocks noChangeAspect="1" noChangeArrowheads="1"/>
+                    </pic:cNvPicPr>
+                  </pic:nvPicPr>
+                  <pic:blipFill>
+                    <a:blip r:embed="rId9">
+                      <a:extLst>
+                        <a:ext uri="{28A0092B-C50C-407E-A947-70E740481C1C}">
+                          <a14:useLocalDpi xmlns:a14="http://schemas.microsoft.com/office/drawing/2010/main" val="0"/>
+                        </a:ext>
+                      </a:extLst>
+                    </a:blip>
+                    <a:srcRect/>
+                    <a:stretch>
+                      <a:fillRect/>
+                    </a:stretch>
+                  </pic:blipFill>
+                  <pic:spPr bwMode="auto">
+                    <a:xfrm>
+                      <a:off x="0" y="0"/>
+                      <a:ext cx="3307080" cy="4922520"/>
+                    </a:xfrm>
+                    <a:prstGeom prst="rect">
+                      <a:avLst/>
+                    </a:prstGeom>
+                    <a:noFill/>
+                    <a:ln>
+                      <a:noFill/>
+                    </a:ln>
+                  </pic:spPr>
+                </pic:pic>
+              </a:graphicData>
+            </a:graphic>
+          </wp:inline>
+        </w:drawing>
+      </w:r>
+    </w:p>
+    <w:p>
+      <w:pPr>
+        <w:rPr>
+          <w:sz w:val="24"/>
+        </w:rPr>
+      </w:pPr>
+    </w:p>
+    <w:p>
+      <w:pPr>
+        <w:rPr>
+          <w:sz w:val="24"/>
+        </w:rPr>
+      </w:pPr>
+      <w:r>
+        <w:rPr>
+          <w:sz w:val="24"/>
+        </w:rPr>
+        <w:t>Now let’s get started!</w:t>
+      </w:r>
+    </w:p>
+    <w:p>
+      <w:pPr>
+        <w:rPr>
+          <w:sz w:val="24"/>
+        </w:rPr>
+      </w:pPr>
+    </w:p>
+    <w:p>
+      <w:pPr>
+        <w:pStyle w:val="ListParagraph"/>
+        <w:numPr>
+          <w:ilvl w:val="0"/>
+          <w:numId w:val="2"/>
+        </w:numPr>
+        <w:rPr>
+          <w:b/>
+          <w:sz w:val="24"/>
+        </w:rPr>
+      </w:pPr>
+      <w:r>
+        <w:rPr>
+          <w:b/>
+          <w:sz w:val="24"/>
+        </w:rPr>
+        <w:t>Picking the secret word</w:t>
+      </w:r>
+    </w:p>
+    <w:p>
+      <w:pPr>
+        <w:pStyle w:val="ListParagraph"/>
+        <w:numPr>
+          <w:ilvl w:val="0"/>
+          <w:numId w:val="2"/>
+        </w:numPr>
+        <w:rPr>
+          <w:b/>
+          <w:sz w:val="24"/>
+        </w:rPr>
+      </w:pPr>
+      <w:r>
+        <w:rPr>
+          <w:b/>
+          <w:sz w:val="24"/>
+        </w:rPr>
+        <w:t>Getting the additional words</w:t>
+      </w:r>
+    </w:p>
+    <w:p>
+      <w:pPr>
+        <w:pStyle w:val="ListParagraph"/>
+        <w:numPr>
+          <w:ilvl w:val="0"/>
+          <w:numId w:val="2"/>
+        </w:numPr>
+        <w:rPr>
+          <w:b/>
+          <w:sz w:val="24"/>
+        </w:rPr>
+      </w:pPr>
+      <w:r>
+        <w:rPr>
+          <w:b/>
+          <w:sz w:val="24"/>
+        </w:rPr>
+        <w:t>Displaying the words</w:t>
+      </w:r>
+    </w:p>
+    <w:p>
+      <w:pPr>
+        <w:pStyle w:val="ListParagraph"/>
+        <w:numPr>
+          <w:ilvl w:val="0"/>
+          <w:numId w:val="2"/>
+        </w:numPr>
+        <w:rPr>
+          <w:b/>
+          <w:sz w:val="24"/>
+        </w:rPr>
+      </w:pPr>
+      <w:r>
+        <w:rPr>
+          <w:b/>
+          <w:sz w:val="24"/>
+        </w:rPr>
+        <w:t>Checking if the user’s guess is valid</w:t>
+      </w:r>
+    </w:p>
+    <w:p>
+      <w:pPr>
+        <w:pStyle w:val="ListParagraph"/>
+        <w:numPr>
+          <w:ilvl w:val="0"/>
+          <w:numId w:val="2"/>
+        </w:numPr>
+        <w:rPr>
+          <w:b/>
+          <w:sz w:val="24"/>
+        </w:rPr>
+      </w:pPr>
+      <w:r>
+        <w:rPr>
+          <w:b/>
+          <w:sz w:val="24"/>
+        </w:rPr>
+        <w:t>Comparing the user’s guess with the secret word</w:t>
+      </w:r>
+    </w:p>
+    <w:p>
+      <w:pPr>
+        <w:rPr>
+          <w:b/>
+          <w:sz w:val="24"/>
+        </w:rPr>
+      </w:pPr>
+    </w:p>
+    <w:p>
+      <w:pPr>
+        <w:rPr>
+          <w:b/>
+          <w:sz w:val="24"/>
+        </w:rPr>
+      </w:pPr>
+    </w:p>
+    <w:p>
+      <w:pPr>
+        <w:pStyle w:val="ListParagraph"/>
+        <w:numPr>
+          <w:ilvl w:val="0"/>
+          <w:numId w:val="3"/>
+        </w:numPr>
+        <w:rPr>
+          <w:b/>
+          <w:sz w:val="24"/>
+        </w:rPr>
+      </w:pPr>
+      <w:r>
+        <w:rPr>
+          <w:b/>
+          <w:sz w:val="24"/>
+        </w:rPr>
+        <w:lastRenderedPageBreak/>
+        <w:t>Picking the secret word</w:t>
+      </w:r>
+    </w:p>
+    <w:p>
+      <w:pPr>
+        <w:pStyle w:val="ListParagraph"/>
+        <w:rPr>
+          <w:sz w:val="24"/>
+        </w:rPr>
+      </w:pPr>
+    </w:p>
+    <w:p>
+      <w:pPr>
+        <w:pStyle w:val="ListParagraph"/>
+        <w:rPr>
+          <w:sz w:val="24"/>
+        </w:rPr>
+      </w:pPr>
+      <w:r>
+        <w:rPr>
+          <w:sz w:val="24"/>
+        </w:rPr>
+        <w:t>If you read through the code already written, you’ll notice that the line:</w:t>
+      </w:r>
+    </w:p>
+    <w:p>
+      <w:pPr>
+        <w:pStyle w:val="ListParagraph"/>
+        <w:rPr>
+          <w:sz w:val="24"/>
+        </w:rPr>
+      </w:pPr>
+      <w:r>
+        <w:rPr>
+          <w:noProof/>
+          <w:sz w:val="24"/>
+        </w:rPr>
+        <w:drawing>
+          <wp:inline distT="0" distB="0" distL="0" distR="0">
+            <wp:extent cx="4983480" cy="388620"/>
+            <wp:effectExtent l="0" t="0" r="7620" b="0"/>
+            <wp:docPr id="10" name="Picture 10" descr="C:\Users\chris\AppData\Local\Microsoft\Windows\INetCache\Content.Word\Screenshot_5.png"/>
+            <wp:cNvGraphicFramePr>
+              <a:graphicFrameLocks xmlns:a="http://schemas.openxmlformats.org/drawingml/2006/main" noChangeAspect="1"/>
+            </wp:cNvGraphicFramePr>
+            <a:graphic xmlns:a="http://schemas.openxmlformats.org/drawingml/2006/main">
+              <a:graphicData uri="http://schemas.openxmlformats.org/drawingml/2006/picture">
+                <pic:pic xmlns:pic="http://schemas.openxmlformats.org/drawingml/2006/picture">
+                  <pic:nvPicPr>
+                    <pic:cNvPr id="0" name="Picture 10" descr="C:\Users\chris\AppData\Local\Microsoft\Windows\INetCache\Content.Word\Screenshot_5.png"/>
+                    <pic:cNvPicPr>
+                      <a:picLocks noChangeAspect="1" noChangeArrowheads="1"/>
+                    </pic:cNvPicPr>
+                  </pic:nvPicPr>
+                  <pic:blipFill>
+                    <a:blip r:embed="rId10">
+                      <a:extLst>
+                        <a:ext uri="{28A0092B-C50C-407E-A947-70E740481C1C}">
+                          <a14:useLocalDpi xmlns:a14="http://schemas.microsoft.com/office/drawing/2010/main" val="0"/>
+                        </a:ext>
+                      </a:extLst>
+                    </a:blip>
+                    <a:srcRect/>
+                    <a:stretch>
+                      <a:fillRect/>
+                    </a:stretch>
+                  </pic:blipFill>
+                  <pic:spPr bwMode="auto">
+                    <a:xfrm>
+                      <a:off x="0" y="0"/>
+                      <a:ext cx="4983480" cy="388620"/>
+                    </a:xfrm>
+                    <a:prstGeom prst="rect">
+                      <a:avLst/>
+                    </a:prstGeom>
+                    <a:noFill/>
+                    <a:ln>
+                      <a:noFill/>
+                    </a:ln>
+                  </pic:spPr>
+                </pic:pic>
+              </a:graphicData>
+            </a:graphic>
+          </wp:inline>
+        </w:drawing>
+      </w:r>
+    </w:p>
+    <w:p>
+      <w:pPr>
+        <w:pStyle w:val="ListParagraph"/>
+        <w:rPr>
+          <w:sz w:val="24"/>
+        </w:rPr>
+      </w:pPr>
+      <w:r>
+        <w:rPr>
+          <w:sz w:val="24"/>
+        </w:rPr>
+        <w:t>Gets a list of words from the text file ‘falloutdict.txt’ which is stored in the same folder as this Python script.</w:t>
+      </w:r>
       <w:bookmarkStart w:id="0" w:name="_GoBack"/>
       <w:bookmarkEnd w:id="0"/>
     </w:p>
@@ -105,6 +937,287 @@
     </w:sectPr>
   </w:body>
 </w:document>
+</file>
+
+<file path=word/numbering.xml><?xml version="1.0" encoding="utf-8"?>
+<w:numbering xmlns:wpc="http://schemas.microsoft.com/office/word/2010/wordprocessingCanvas" xmlns:cx="http://schemas.microsoft.com/office/drawing/2014/chartex" xmlns:cx1="http://schemas.microsoft.com/office/drawing/2015/9/8/chartex" xmlns:cx2="http://schemas.microsoft.com/office/drawing/2015/10/21/chartex" xmlns:cx3="http://schemas.microsoft.com/office/drawing/2016/5/9/chartex" xmlns:cx4="http://schemas.microsoft.com/office/drawing/2016/5/10/chartex" xmlns:cx5="http://schemas.microsoft.com/office/drawing/2016/5/11/chartex" xmlns:cx6="http://schemas.microsoft.com/office/drawing/2016/5/12/chartex" xmlns:cx7="http://schemas.microsoft.com/office/drawing/2016/5/13/chartex" xmlns:cx8="http://schemas.microsoft.com/office/drawing/2016/5/14/chartex" xmlns:mc="http://schemas.openxmlformats.org/markup-compatibility/2006" xmlns:o="urn:schemas-microsoft-com:office:office" xmlns:r="http://schemas.openxmlformats.org/officeDocument/2006/relationships" xmlns:m="http://schemas.openxmlformats.org/officeDocument/2006/math" xmlns:v="urn:schemas-microsoft-com:vml" xmlns:wp14="http://schemas.microsoft.com/office/word/2010/wordprocessingDrawing" xmlns:wp="http://schemas.openxmlformats.org/drawingml/2006/wordprocessingDrawing" xmlns:w10="urn:schemas-microsoft-com:office:word" xmlns:w="http://schemas.openxmlformats.org/wordprocessingml/2006/main" xmlns:w14="http://schemas.microsoft.com/office/word/2010/wordml" xmlns:w15="http://schemas.microsoft.com/office/word/2012/wordml" xmlns:w16se="http://schemas.microsoft.com/office/word/2015/wordml/symex" xmlns:wpg="http://schemas.microsoft.com/office/word/2010/wordprocessingGroup" xmlns:wpi="http://schemas.microsoft.com/office/word/2010/wordprocessingInk" xmlns:wne="http://schemas.microsoft.com/office/word/2006/wordml" xmlns:wps="http://schemas.microsoft.com/office/word/2010/wordprocessingShape" mc:Ignorable="w14 w15 w16se wp14">
+  <w:abstractNum w:abstractNumId="0" w15:restartNumberingAfterBreak="0">
+    <w:nsid w:val="0BBC5EF6"/>
+    <w:multiLevelType w:val="hybridMultilevel"/>
+    <w:tmpl w:val="CBF61A76"/>
+    <w:lvl w:ilvl="0" w:tplc="0409000F">
+      <w:start w:val="1"/>
+      <w:numFmt w:val="decimal"/>
+      <w:lvlText w:val="%1."/>
+      <w:lvlJc w:val="left"/>
+      <w:pPr>
+        <w:ind w:left="720" w:hanging="360"/>
+      </w:pPr>
+      <w:rPr>
+        <w:rFonts w:hint="default"/>
+      </w:rPr>
+    </w:lvl>
+    <w:lvl w:ilvl="1" w:tplc="04090019" w:tentative="1">
+      <w:start w:val="1"/>
+      <w:numFmt w:val="lowerLetter"/>
+      <w:lvlText w:val="%2."/>
+      <w:lvlJc w:val="left"/>
+      <w:pPr>
+        <w:ind w:left="1440" w:hanging="360"/>
+      </w:pPr>
+    </w:lvl>
+    <w:lvl w:ilvl="2" w:tplc="0409001B" w:tentative="1">
+      <w:start w:val="1"/>
+      <w:numFmt w:val="lowerRoman"/>
+      <w:lvlText w:val="%3."/>
+      <w:lvlJc w:val="right"/>
+      <w:pPr>
+        <w:ind w:left="2160" w:hanging="180"/>
+      </w:pPr>
+    </w:lvl>
+    <w:lvl w:ilvl="3" w:tplc="0409000F" w:tentative="1">
+      <w:start w:val="1"/>
+      <w:numFmt w:val="decimal"/>
+      <w:lvlText w:val="%4."/>
+      <w:lvlJc w:val="left"/>
+      <w:pPr>
+        <w:ind w:left="2880" w:hanging="360"/>
+      </w:pPr>
+    </w:lvl>
+    <w:lvl w:ilvl="4" w:tplc="04090019" w:tentative="1">
+      <w:start w:val="1"/>
+      <w:numFmt w:val="lowerLetter"/>
+      <w:lvlText w:val="%5."/>
+      <w:lvlJc w:val="left"/>
+      <w:pPr>
+        <w:ind w:left="3600" w:hanging="360"/>
+      </w:pPr>
+    </w:lvl>
+    <w:lvl w:ilvl="5" w:tplc="0409001B" w:tentative="1">
+      <w:start w:val="1"/>
+      <w:numFmt w:val="lowerRoman"/>
+      <w:lvlText w:val="%6."/>
+      <w:lvlJc w:val="right"/>
+      <w:pPr>
+        <w:ind w:left="4320" w:hanging="180"/>
+      </w:pPr>
+    </w:lvl>
+    <w:lvl w:ilvl="6" w:tplc="0409000F" w:tentative="1">
+      <w:start w:val="1"/>
+      <w:numFmt w:val="decimal"/>
+      <w:lvlText w:val="%7."/>
+      <w:lvlJc w:val="left"/>
+      <w:pPr>
+        <w:ind w:left="5040" w:hanging="360"/>
+      </w:pPr>
+    </w:lvl>
+    <w:lvl w:ilvl="7" w:tplc="04090019" w:tentative="1">
+      <w:start w:val="1"/>
+      <w:numFmt w:val="lowerLetter"/>
+      <w:lvlText w:val="%8."/>
+      <w:lvlJc w:val="left"/>
+      <w:pPr>
+        <w:ind w:left="5760" w:hanging="360"/>
+      </w:pPr>
+    </w:lvl>
+    <w:lvl w:ilvl="8" w:tplc="0409001B" w:tentative="1">
+      <w:start w:val="1"/>
+      <w:numFmt w:val="lowerRoman"/>
+      <w:lvlText w:val="%9."/>
+      <w:lvlJc w:val="right"/>
+      <w:pPr>
+        <w:ind w:left="6480" w:hanging="180"/>
+      </w:pPr>
+    </w:lvl>
+  </w:abstractNum>
+  <w:abstractNum w:abstractNumId="1" w15:restartNumberingAfterBreak="0">
+    <w:nsid w:val="155104A1"/>
+    <w:multiLevelType w:val="hybridMultilevel"/>
+    <w:tmpl w:val="D00263EE"/>
+    <w:lvl w:ilvl="0" w:tplc="0409000F">
+      <w:start w:val="1"/>
+      <w:numFmt w:val="decimal"/>
+      <w:lvlText w:val="%1."/>
+      <w:lvlJc w:val="left"/>
+      <w:pPr>
+        <w:ind w:left="720" w:hanging="360"/>
+      </w:pPr>
+      <w:rPr>
+        <w:rFonts w:hint="default"/>
+      </w:rPr>
+    </w:lvl>
+    <w:lvl w:ilvl="1" w:tplc="04090019" w:tentative="1">
+      <w:start w:val="1"/>
+      <w:numFmt w:val="lowerLetter"/>
+      <w:lvlText w:val="%2."/>
+      <w:lvlJc w:val="left"/>
+      <w:pPr>
+        <w:ind w:left="1440" w:hanging="360"/>
+      </w:pPr>
+    </w:lvl>
+    <w:lvl w:ilvl="2" w:tplc="0409001B" w:tentative="1">
+      <w:start w:val="1"/>
+      <w:numFmt w:val="lowerRoman"/>
+      <w:lvlText w:val="%3."/>
+      <w:lvlJc w:val="right"/>
+      <w:pPr>
+        <w:ind w:left="2160" w:hanging="180"/>
+      </w:pPr>
+    </w:lvl>
+    <w:lvl w:ilvl="3" w:tplc="0409000F" w:tentative="1">
+      <w:start w:val="1"/>
+      <w:numFmt w:val="decimal"/>
+      <w:lvlText w:val="%4."/>
+      <w:lvlJc w:val="left"/>
+      <w:pPr>
+        <w:ind w:left="2880" w:hanging="360"/>
+      </w:pPr>
+    </w:lvl>
+    <w:lvl w:ilvl="4" w:tplc="04090019" w:tentative="1">
+      <w:start w:val="1"/>
+      <w:numFmt w:val="lowerLetter"/>
+      <w:lvlText w:val="%5."/>
+      <w:lvlJc w:val="left"/>
+      <w:pPr>
+        <w:ind w:left="3600" w:hanging="360"/>
+      </w:pPr>
+    </w:lvl>
+    <w:lvl w:ilvl="5" w:tplc="0409001B" w:tentative="1">
+      <w:start w:val="1"/>
+      <w:numFmt w:val="lowerRoman"/>
+      <w:lvlText w:val="%6."/>
+      <w:lvlJc w:val="right"/>
+      <w:pPr>
+        <w:ind w:left="4320" w:hanging="180"/>
+      </w:pPr>
+    </w:lvl>
+    <w:lvl w:ilvl="6" w:tplc="0409000F" w:tentative="1">
+      <w:start w:val="1"/>
+      <w:numFmt w:val="decimal"/>
+      <w:lvlText w:val="%7."/>
+      <w:lvlJc w:val="left"/>
+      <w:pPr>
+        <w:ind w:left="5040" w:hanging="360"/>
+      </w:pPr>
+    </w:lvl>
+    <w:lvl w:ilvl="7" w:tplc="04090019" w:tentative="1">
+      <w:start w:val="1"/>
+      <w:numFmt w:val="lowerLetter"/>
+      <w:lvlText w:val="%8."/>
+      <w:lvlJc w:val="left"/>
+      <w:pPr>
+        <w:ind w:left="5760" w:hanging="360"/>
+      </w:pPr>
+    </w:lvl>
+    <w:lvl w:ilvl="8" w:tplc="0409001B" w:tentative="1">
+      <w:start w:val="1"/>
+      <w:numFmt w:val="lowerRoman"/>
+      <w:lvlText w:val="%9."/>
+      <w:lvlJc w:val="right"/>
+      <w:pPr>
+        <w:ind w:left="6480" w:hanging="180"/>
+      </w:pPr>
+    </w:lvl>
+  </w:abstractNum>
+  <w:abstractNum w:abstractNumId="2" w15:restartNumberingAfterBreak="0">
+    <w:nsid w:val="7F6E7AD6"/>
+    <w:multiLevelType w:val="hybridMultilevel"/>
+    <w:tmpl w:val="726AB242"/>
+    <w:lvl w:ilvl="0" w:tplc="0409000F">
+      <w:start w:val="1"/>
+      <w:numFmt w:val="decimal"/>
+      <w:lvlText w:val="%1."/>
+      <w:lvlJc w:val="left"/>
+      <w:pPr>
+        <w:ind w:left="720" w:hanging="360"/>
+      </w:pPr>
+      <w:rPr>
+        <w:rFonts w:hint="default"/>
+      </w:rPr>
+    </w:lvl>
+    <w:lvl w:ilvl="1" w:tplc="04090019" w:tentative="1">
+      <w:start w:val="1"/>
+      <w:numFmt w:val="lowerLetter"/>
+      <w:lvlText w:val="%2."/>
+      <w:lvlJc w:val="left"/>
+      <w:pPr>
+        <w:ind w:left="1440" w:hanging="360"/>
+      </w:pPr>
+    </w:lvl>
+    <w:lvl w:ilvl="2" w:tplc="0409001B" w:tentative="1">
+      <w:start w:val="1"/>
+      <w:numFmt w:val="lowerRoman"/>
+      <w:lvlText w:val="%3."/>
+      <w:lvlJc w:val="right"/>
+      <w:pPr>
+        <w:ind w:left="2160" w:hanging="180"/>
+      </w:pPr>
+    </w:lvl>
+    <w:lvl w:ilvl="3" w:tplc="0409000F" w:tentative="1">
+      <w:start w:val="1"/>
+      <w:numFmt w:val="decimal"/>
+      <w:lvlText w:val="%4."/>
+      <w:lvlJc w:val="left"/>
+      <w:pPr>
+        <w:ind w:left="2880" w:hanging="360"/>
+      </w:pPr>
+    </w:lvl>
+    <w:lvl w:ilvl="4" w:tplc="04090019" w:tentative="1">
+      <w:start w:val="1"/>
+      <w:numFmt w:val="lowerLetter"/>
+      <w:lvlText w:val="%5."/>
+      <w:lvlJc w:val="left"/>
+      <w:pPr>
+        <w:ind w:left="3600" w:hanging="360"/>
+      </w:pPr>
+    </w:lvl>
+    <w:lvl w:ilvl="5" w:tplc="0409001B" w:tentative="1">
+      <w:start w:val="1"/>
+      <w:numFmt w:val="lowerRoman"/>
+      <w:lvlText w:val="%6."/>
+      <w:lvlJc w:val="right"/>
+      <w:pPr>
+        <w:ind w:left="4320" w:hanging="180"/>
+      </w:pPr>
+    </w:lvl>
+    <w:lvl w:ilvl="6" w:tplc="0409000F" w:tentative="1">
+      <w:start w:val="1"/>
+      <w:numFmt w:val="decimal"/>
+      <w:lvlText w:val="%7."/>
+      <w:lvlJc w:val="left"/>
+      <w:pPr>
+        <w:ind w:left="5040" w:hanging="360"/>
+      </w:pPr>
+    </w:lvl>
+    <w:lvl w:ilvl="7" w:tplc="04090019" w:tentative="1">
+      <w:start w:val="1"/>
+      <w:numFmt w:val="lowerLetter"/>
+      <w:lvlText w:val="%8."/>
+      <w:lvlJc w:val="left"/>
+      <w:pPr>
+        <w:ind w:left="5760" w:hanging="360"/>
+      </w:pPr>
+    </w:lvl>
+    <w:lvl w:ilvl="8" w:tplc="0409001B" w:tentative="1">
+      <w:start w:val="1"/>
+      <w:numFmt w:val="lowerRoman"/>
+      <w:lvlText w:val="%9."/>
+      <w:lvlJc w:val="right"/>
+      <w:pPr>
+        <w:ind w:left="6480" w:hanging="180"/>
+      </w:pPr>
+    </w:lvl>
+  </w:abstractNum>
+  <w:num w:numId="1">
+    <w:abstractNumId w:val="1"/>
+  </w:num>
+  <w:num w:numId="2">
+    <w:abstractNumId w:val="2"/>
+  </w:num>
+  <w:num w:numId="3">
+    <w:abstractNumId w:val="0"/>
+  </w:num>
+</w:numbering>
 </file>
 
 <file path=word/styles.xml><?xml version="1.0" encoding="utf-8"?>
@@ -554,6 +1667,29 @@
       <w:shd w:val="clear" w:color="auto" w:fill="E6E6E6"/>
     </w:rPr>
   </w:style>
+  <w:style w:type="character" w:styleId="FollowedHyperlink">
+    <w:name w:val="FollowedHyperlink"/>
+    <w:basedOn w:val="DefaultParagraphFont"/>
+    <w:uiPriority w:val="99"/>
+    <w:semiHidden/>
+    <w:unhideWhenUsed/>
+    <w:rsid w:val="00BC4BD5"/>
+    <w:rPr>
+      <w:color w:val="954F72" w:themeColor="followedHyperlink"/>
+      <w:u w:val="single"/>
+    </w:rPr>
+  </w:style>
+  <w:style w:type="paragraph" w:styleId="ListParagraph">
+    <w:name w:val="List Paragraph"/>
+    <w:basedOn w:val="Normal"/>
+    <w:uiPriority w:val="34"/>
+    <w:qFormat/>
+    <w:rsid w:val="009B1CA6"/>
+    <w:pPr>
+      <w:ind w:left="720"/>
+      <w:contextualSpacing/>
+    </w:pPr>
+  </w:style>
 </w:styles>
 </file>
 

</xml_diff>